<commit_message>
Wroking :  Update SQL table Structure
</commit_message>
<xml_diff>
--- a/FullStackProject/documentation/ChatApp Schema.docx
+++ b/FullStackProject/documentation/ChatApp Schema.docx
@@ -414,7 +414,15 @@
           <w:b/>
           <w:bCs/>
         </w:rPr>
-        <w:t>Address:</w:t>
+        <w:t>Location</w:t>
+      </w:r>
+      <w:r>
+        <w:rPr>
+          <w:rFonts w:ascii="Avenir Next LT Pro" w:hAnsi="Avenir Next LT Pro"/>
+          <w:b/>
+          <w:bCs/>
+        </w:rPr>
+        <w:t>:</w:t>
       </w:r>
       <w:r>
         <w:rPr>
@@ -427,7 +435,14 @@
           <w:rFonts w:ascii="Avenir Next LT Pro" w:hAnsi="Avenir Next LT Pro"/>
           <w:color w:val="538135" w:themeColor="accent6" w:themeShade="BF"/>
         </w:rPr>
-        <w:t>addressID (PK)</w:t>
+        <w:t>location</w:t>
+      </w:r>
+      <w:r>
+        <w:rPr>
+          <w:rFonts w:ascii="Avenir Next LT Pro" w:hAnsi="Avenir Next LT Pro"/>
+          <w:color w:val="538135" w:themeColor="accent6" w:themeShade="BF"/>
+        </w:rPr>
+        <w:t>ID (PK)</w:t>
       </w:r>
       <w:r>
         <w:rPr>
@@ -446,7 +461,34 @@
         <w:rPr>
           <w:rFonts w:ascii="Avenir Next LT Pro" w:hAnsi="Avenir Next LT Pro"/>
         </w:rPr>
-        <w:t>, contentID (unique), address, createdBy, updatedBy, createdAt, updatedAt</w:t>
+        <w:t xml:space="preserve">, contentID (unique), </w:t>
+      </w:r>
+      <w:r>
+        <w:rPr>
+          <w:rFonts w:ascii="Avenir Next LT Pro" w:hAnsi="Avenir Next LT Pro"/>
+          <w:color w:val="2E74B5" w:themeColor="accent5" w:themeShade="BF"/>
+        </w:rPr>
+        <w:t>address</w:t>
+      </w:r>
+      <w:r>
+        <w:rPr>
+          <w:rFonts w:ascii="Avenir Next LT Pro" w:hAnsi="Avenir Next LT Pro"/>
+          <w:color w:val="2E74B5" w:themeColor="accent5" w:themeShade="BF"/>
+        </w:rPr>
+        <w:t>ID</w:t>
+      </w:r>
+      <w:r>
+        <w:rPr>
+          <w:rFonts w:ascii="Avenir Next LT Pro" w:hAnsi="Avenir Next LT Pro"/>
+          <w:color w:val="2E74B5" w:themeColor="accent5" w:themeShade="BF"/>
+        </w:rPr>
+        <w:t xml:space="preserve"> (FK)</w:t>
+      </w:r>
+      <w:r>
+        <w:rPr>
+          <w:rFonts w:ascii="Avenir Next LT Pro" w:hAnsi="Avenir Next LT Pro"/>
+        </w:rPr>
+        <w:t>, createdBy, updatedBy, createdAt, updatedAt</w:t>
       </w:r>
     </w:p>
     <w:p>

</xml_diff>

<commit_message>
Working: Updated Sql Structure
</commit_message>
<xml_diff>
--- a/FullStackProject/documentation/ChatApp Schema.docx
+++ b/FullStackProject/documentation/ChatApp Schema.docx
@@ -115,7 +115,7 @@
           <w:b/>
           <w:bCs/>
         </w:rPr>
-        <w:t>Chat</w:t>
+        <w:t>Message</w:t>
       </w:r>
       <w:r>
         <w:rPr>
@@ -166,7 +166,19 @@
         <w:rPr>
           <w:rFonts w:ascii="Avenir Next LT Pro" w:hAnsi="Avenir Next LT Pro"/>
         </w:rPr>
-        <w:t>, isGroupChat, createdBy, updatedBy, createdAt, updatedAt</w:t>
+        <w:t xml:space="preserve">, </w:t>
+      </w:r>
+      <w:r>
+        <w:rPr>
+          <w:rFonts w:ascii="Avenir Next LT Pro" w:hAnsi="Avenir Next LT Pro"/>
+        </w:rPr>
+        <w:t xml:space="preserve">status, </w:t>
+      </w:r>
+      <w:r>
+        <w:rPr>
+          <w:rFonts w:ascii="Avenir Next LT Pro" w:hAnsi="Avenir Next LT Pro"/>
+        </w:rPr>
+        <w:t>createdBy, updatedBy, createdAt, updatedAt</w:t>
       </w:r>
     </w:p>
     <w:p>
@@ -186,6 +198,39 @@
           <w:b/>
           <w:bCs/>
         </w:rPr>
+        <w:t xml:space="preserve">Chat: </w:t>
+      </w:r>
+      <w:r>
+        <w:rPr>
+          <w:rFonts w:ascii="Avenir Next LT Pro" w:hAnsi="Avenir Next LT Pro"/>
+          <w:color w:val="538135" w:themeColor="accent6" w:themeShade="BF"/>
+        </w:rPr>
+        <w:t>chatID(PK)</w:t>
+      </w:r>
+      <w:r>
+        <w:rPr>
+          <w:rFonts w:ascii="Avenir Next LT Pro" w:hAnsi="Avenir Next LT Pro"/>
+        </w:rPr>
+        <w:t xml:space="preserve">, members, status, admin, chatName, ChatDescription, isGroupChat, createdBy, updatedBy, createdAt, updatedAt </w:t>
+      </w:r>
+    </w:p>
+    <w:p>
+      <w:pPr>
+        <w:numPr>
+          <w:ilvl w:val="0"/>
+          <w:numId w:val="155"/>
+        </w:numPr>
+        <w:spacing w:after="0" w:line="240" w:lineRule="auto"/>
+        <w:rPr>
+          <w:rFonts w:ascii="Avenir Next LT Pro" w:hAnsi="Avenir Next LT Pro"/>
+        </w:rPr>
+      </w:pPr>
+      <w:r>
+        <w:rPr>
+          <w:rFonts w:ascii="Avenir Next LT Pro" w:hAnsi="Avenir Next LT Pro"/>
+          <w:b/>
+          <w:bCs/>
+        </w:rPr>
         <w:t>ChatParticipant:</w:t>
       </w:r>
       <w:r>
@@ -231,7 +276,19 @@
         <w:rPr>
           <w:rFonts w:ascii="Avenir Next LT Pro" w:hAnsi="Avenir Next LT Pro"/>
         </w:rPr>
-        <w:t>, addedAt</w:t>
+        <w:t xml:space="preserve">, </w:t>
+      </w:r>
+      <w:r>
+        <w:rPr>
+          <w:rFonts w:ascii="Avenir Next LT Pro" w:hAnsi="Avenir Next LT Pro"/>
+        </w:rPr>
+        <w:t xml:space="preserve">status, </w:t>
+      </w:r>
+      <w:r>
+        <w:rPr>
+          <w:rFonts w:ascii="Avenir Next LT Pro" w:hAnsi="Avenir Next LT Pro"/>
+        </w:rPr>
+        <w:t>addedAt</w:t>
       </w:r>
     </w:p>
     <w:p>

</xml_diff>

<commit_message>
SQL : Final Chat Schema
</commit_message>
<xml_diff>
--- a/FullStackProject/documentation/ChatApp Schema.docx
+++ b/FullStackProject/documentation/ChatApp Schema.docx
@@ -76,13 +76,39 @@
           <w:rFonts w:ascii="Avenir Next LT Pro" w:hAnsi="Avenir Next LT Pro"/>
           <w:color w:val="538135" w:themeColor="accent6" w:themeShade="BF"/>
         </w:rPr>
-        <w:t>userID (PK)</w:t>
-      </w:r>
-      <w:r>
-        <w:rPr>
-          <w:rFonts w:ascii="Avenir Next LT Pro" w:hAnsi="Avenir Next LT Pro"/>
-        </w:rPr>
-        <w:t xml:space="preserve">, name, mobile, email, profilePicPath, status, designation, </w:t>
+        <w:t>userI</w:t>
+      </w:r>
+      <w:r>
+        <w:rPr>
+          <w:rFonts w:ascii="Avenir Next LT Pro" w:hAnsi="Avenir Next LT Pro"/>
+          <w:color w:val="538135" w:themeColor="accent6" w:themeShade="BF"/>
+        </w:rPr>
+        <w:t>d</w:t>
+      </w:r>
+      <w:r>
+        <w:rPr>
+          <w:rFonts w:ascii="Avenir Next LT Pro" w:hAnsi="Avenir Next LT Pro"/>
+          <w:color w:val="538135" w:themeColor="accent6" w:themeShade="BF"/>
+        </w:rPr>
+        <w:t xml:space="preserve"> (PK)</w:t>
+      </w:r>
+      <w:r>
+        <w:rPr>
+          <w:rFonts w:ascii="Avenir Next LT Pro" w:hAnsi="Avenir Next LT Pro"/>
+        </w:rPr>
+        <w:t>,</w:t>
+      </w:r>
+      <w:r>
+        <w:rPr>
+          <w:rFonts w:ascii="Avenir Next LT Pro" w:hAnsi="Avenir Next LT Pro"/>
+        </w:rPr>
+        <w:t xml:space="preserve"> password, </w:t>
+      </w:r>
+      <w:r>
+        <w:rPr>
+          <w:rFonts w:ascii="Avenir Next LT Pro" w:hAnsi="Avenir Next LT Pro"/>
+        </w:rPr>
+        <w:t xml:space="preserve">name, mobile, email, profilePicPath, status, designation, </w:t>
       </w:r>
       <w:r>
         <w:rPr>
@@ -95,7 +121,19 @@
         <w:rPr>
           <w:rFonts w:ascii="Avenir Next LT Pro" w:hAnsi="Avenir Next LT Pro"/>
         </w:rPr>
-        <w:t>, registerDate, lastLogin, createdBy, updatedBy, createdAt, updatedAt, password</w:t>
+        <w:t xml:space="preserve">,  lastLogin, </w:t>
+      </w:r>
+      <w:r>
+        <w:rPr>
+          <w:rFonts w:ascii="Avenir Next LT Pro" w:hAnsi="Avenir Next LT Pro"/>
+        </w:rPr>
+        <w:t xml:space="preserve">addressId, </w:t>
+      </w:r>
+      <w:r>
+        <w:rPr>
+          <w:rFonts w:ascii="Avenir Next LT Pro" w:hAnsi="Avenir Next LT Pro"/>
+        </w:rPr>
+        <w:t>createdBy, updatedBy, createdAt, updatedAt</w:t>
       </w:r>
     </w:p>
     <w:p>
@@ -128,21 +166,23 @@
       <w:r>
         <w:rPr>
           <w:rFonts w:ascii="Avenir Next LT Pro" w:hAnsi="Avenir Next LT Pro"/>
-        </w:rPr>
-        <w:t xml:space="preserve"> </w:t>
-      </w:r>
-      <w:r>
-        <w:rPr>
-          <w:rFonts w:ascii="Avenir Next LT Pro" w:hAnsi="Avenir Next LT Pro"/>
-        </w:rPr>
-        <w:t xml:space="preserve"> </w:t>
-      </w:r>
-      <w:r>
-        <w:rPr>
-          <w:rFonts w:ascii="Avenir Next LT Pro" w:hAnsi="Avenir Next LT Pro"/>
           <w:color w:val="538135" w:themeColor="accent6" w:themeShade="BF"/>
         </w:rPr>
-        <w:t>chatID (PK)</w:t>
+        <w:t>message</w:t>
+      </w:r>
+      <w:r>
+        <w:rPr>
+          <w:rFonts w:ascii="Avenir Next LT Pro" w:hAnsi="Avenir Next LT Pro"/>
+          <w:color w:val="538135" w:themeColor="accent6" w:themeShade="BF"/>
+        </w:rPr>
+        <w:t>Id</w:t>
+      </w:r>
+      <w:r>
+        <w:rPr>
+          <w:rFonts w:ascii="Avenir Next LT Pro" w:hAnsi="Avenir Next LT Pro"/>
+          <w:color w:val="538135" w:themeColor="accent6" w:themeShade="BF"/>
+        </w:rPr>
+        <w:t xml:space="preserve"> (PK)</w:t>
       </w:r>
       <w:r>
         <w:rPr>
@@ -153,14 +193,9 @@
       <w:r>
         <w:rPr>
           <w:rFonts w:ascii="Avenir Next LT Pro" w:hAnsi="Avenir Next LT Pro"/>
-        </w:rPr>
-        <w:t>datetime</w:t>
-      </w:r>
-      <w:r>
-        <w:rPr>
-          <w:rFonts w:ascii="Avenir Next LT Pro" w:hAnsi="Avenir Next LT Pro"/>
-        </w:rPr>
-        <w:t>, status, forwardedChat</w:t>
+          <w:color w:val="2E74B5" w:themeColor="accent5" w:themeShade="BF"/>
+        </w:rPr>
+        <w:t>chatId (FK)</w:t>
       </w:r>
       <w:r>
         <w:rPr>
@@ -171,14 +206,27 @@
       <w:r>
         <w:rPr>
           <w:rFonts w:ascii="Avenir Next LT Pro" w:hAnsi="Avenir Next LT Pro"/>
-        </w:rPr>
-        <w:t xml:space="preserve">status, </w:t>
-      </w:r>
-      <w:r>
-        <w:rPr>
-          <w:rFonts w:ascii="Avenir Next LT Pro" w:hAnsi="Avenir Next LT Pro"/>
-        </w:rPr>
-        <w:t>createdBy, updatedBy, createdAt, updatedAt</w:t>
+          <w:color w:val="2E74B5" w:themeColor="accent5" w:themeShade="BF"/>
+        </w:rPr>
+        <w:t>userId (FK)</w:t>
+      </w:r>
+      <w:r>
+        <w:rPr>
+          <w:rFonts w:ascii="Avenir Next LT Pro" w:hAnsi="Avenir Next LT Pro"/>
+        </w:rPr>
+        <w:t xml:space="preserve">, </w:t>
+      </w:r>
+      <w:r>
+        <w:rPr>
+          <w:rFonts w:ascii="Avenir Next LT Pro" w:hAnsi="Avenir Next LT Pro"/>
+        </w:rPr>
+        <w:t>status, forwardedChat</w:t>
+      </w:r>
+      <w:r>
+        <w:rPr>
+          <w:rFonts w:ascii="Avenir Next LT Pro" w:hAnsi="Avenir Next LT Pro"/>
+        </w:rPr>
+        <w:t>, createdBy, updatedBy, createdAt, updatedAt</w:t>
       </w:r>
     </w:p>
     <w:p>
@@ -205,13 +253,27 @@
           <w:rFonts w:ascii="Avenir Next LT Pro" w:hAnsi="Avenir Next LT Pro"/>
           <w:color w:val="538135" w:themeColor="accent6" w:themeShade="BF"/>
         </w:rPr>
-        <w:t>chatID(PK)</w:t>
-      </w:r>
-      <w:r>
-        <w:rPr>
-          <w:rFonts w:ascii="Avenir Next LT Pro" w:hAnsi="Avenir Next LT Pro"/>
-        </w:rPr>
-        <w:t xml:space="preserve">, members, status, admin, chatName, ChatDescription, isGroupChat, createdBy, updatedBy, createdAt, updatedAt </w:t>
+        <w:t>chatI</w:t>
+      </w:r>
+      <w:r>
+        <w:rPr>
+          <w:rFonts w:ascii="Avenir Next LT Pro" w:hAnsi="Avenir Next LT Pro"/>
+          <w:color w:val="538135" w:themeColor="accent6" w:themeShade="BF"/>
+        </w:rPr>
+        <w:t xml:space="preserve">d </w:t>
+      </w:r>
+      <w:r>
+        <w:rPr>
+          <w:rFonts w:ascii="Avenir Next LT Pro" w:hAnsi="Avenir Next LT Pro"/>
+          <w:color w:val="538135" w:themeColor="accent6" w:themeShade="BF"/>
+        </w:rPr>
+        <w:t>(PK)</w:t>
+      </w:r>
+      <w:r>
+        <w:rPr>
+          <w:rFonts w:ascii="Avenir Next LT Pro" w:hAnsi="Avenir Next LT Pro"/>
+        </w:rPr>
+        <w:t xml:space="preserve">, members, admin, chatName, ChatDescription, isGroupChat, createdBy, updatedBy, createdAt, updatedAt </w:t>
       </w:r>
     </w:p>
     <w:p>
@@ -244,7 +306,21 @@
           <w:rFonts w:ascii="Avenir Next LT Pro" w:hAnsi="Avenir Next LT Pro"/>
           <w:color w:val="538135" w:themeColor="accent6" w:themeShade="BF"/>
         </w:rPr>
-        <w:t>participantID (PK)</w:t>
+        <w:t>participantI</w:t>
+      </w:r>
+      <w:r>
+        <w:rPr>
+          <w:rFonts w:ascii="Avenir Next LT Pro" w:hAnsi="Avenir Next LT Pro"/>
+          <w:color w:val="538135" w:themeColor="accent6" w:themeShade="BF"/>
+        </w:rPr>
+        <w:t>d</w:t>
+      </w:r>
+      <w:r>
+        <w:rPr>
+          <w:rFonts w:ascii="Avenir Next LT Pro" w:hAnsi="Avenir Next LT Pro"/>
+          <w:color w:val="538135" w:themeColor="accent6" w:themeShade="BF"/>
+        </w:rPr>
+        <w:t xml:space="preserve"> (PK)</w:t>
       </w:r>
       <w:r>
         <w:rPr>
@@ -282,7 +358,19 @@
         <w:rPr>
           <w:rFonts w:ascii="Avenir Next LT Pro" w:hAnsi="Avenir Next LT Pro"/>
         </w:rPr>
-        <w:t xml:space="preserve">status, </w:t>
+        <w:t>status,</w:t>
+      </w:r>
+      <w:r>
+        <w:rPr>
+          <w:rFonts w:ascii="Avenir Next LT Pro" w:hAnsi="Avenir Next LT Pro"/>
+        </w:rPr>
+        <w:t xml:space="preserve"> addedBy,</w:t>
+      </w:r>
+      <w:r>
+        <w:rPr>
+          <w:rFonts w:ascii="Avenir Next LT Pro" w:hAnsi="Avenir Next LT Pro"/>
+        </w:rPr>
+        <w:t xml:space="preserve"> </w:t>
       </w:r>
       <w:r>
         <w:rPr>
@@ -321,7 +409,21 @@
           <w:rFonts w:ascii="Avenir Next LT Pro" w:hAnsi="Avenir Next LT Pro"/>
           <w:color w:val="538135" w:themeColor="accent6" w:themeShade="BF"/>
         </w:rPr>
-        <w:t>listID (PK)</w:t>
+        <w:t>listI</w:t>
+      </w:r>
+      <w:r>
+        <w:rPr>
+          <w:rFonts w:ascii="Avenir Next LT Pro" w:hAnsi="Avenir Next LT Pro"/>
+          <w:color w:val="538135" w:themeColor="accent6" w:themeShade="BF"/>
+        </w:rPr>
+        <w:t>d</w:t>
+      </w:r>
+      <w:r>
+        <w:rPr>
+          <w:rFonts w:ascii="Avenir Next LT Pro" w:hAnsi="Avenir Next LT Pro"/>
+          <w:color w:val="538135" w:themeColor="accent6" w:themeShade="BF"/>
+        </w:rPr>
+        <w:t xml:space="preserve"> (PK)</w:t>
       </w:r>
       <w:r>
         <w:rPr>
@@ -380,7 +482,21 @@
           <w:rFonts w:ascii="Avenir Next LT Pro" w:hAnsi="Avenir Next LT Pro"/>
           <w:color w:val="538135" w:themeColor="accent6" w:themeShade="BF"/>
         </w:rPr>
-        <w:t>textID (PK)</w:t>
+        <w:t>textI</w:t>
+      </w:r>
+      <w:r>
+        <w:rPr>
+          <w:rFonts w:ascii="Avenir Next LT Pro" w:hAnsi="Avenir Next LT Pro"/>
+          <w:color w:val="538135" w:themeColor="accent6" w:themeShade="BF"/>
+        </w:rPr>
+        <w:t>d</w:t>
+      </w:r>
+      <w:r>
+        <w:rPr>
+          <w:rFonts w:ascii="Avenir Next LT Pro" w:hAnsi="Avenir Next LT Pro"/>
+          <w:color w:val="538135" w:themeColor="accent6" w:themeShade="BF"/>
+        </w:rPr>
+        <w:t xml:space="preserve"> (PK)</w:t>
       </w:r>
       <w:r>
         <w:rPr>
@@ -393,13 +509,67 @@
           <w:rFonts w:ascii="Avenir Next LT Pro" w:hAnsi="Avenir Next LT Pro"/>
           <w:color w:val="2E74B5" w:themeColor="accent5" w:themeShade="BF"/>
         </w:rPr>
-        <w:t>chatID (FK)</w:t>
-      </w:r>
-      <w:r>
-        <w:rPr>
-          <w:rFonts w:ascii="Avenir Next LT Pro" w:hAnsi="Avenir Next LT Pro"/>
-        </w:rPr>
-        <w:t>, contentID (unique), text, createdBy, updatedBy, createdAt, updatedAt</w:t>
+        <w:t>messageId</w:t>
+      </w:r>
+      <w:r>
+        <w:rPr>
+          <w:rFonts w:ascii="Avenir Next LT Pro" w:hAnsi="Avenir Next LT Pro"/>
+          <w:color w:val="2E74B5" w:themeColor="accent5" w:themeShade="BF"/>
+        </w:rPr>
+        <w:t xml:space="preserve"> (</w:t>
+      </w:r>
+      <w:r>
+        <w:rPr>
+          <w:rFonts w:ascii="Avenir Next LT Pro" w:hAnsi="Avenir Next LT Pro"/>
+          <w:color w:val="2E74B5" w:themeColor="accent5" w:themeShade="BF"/>
+        </w:rPr>
+        <w:t>FK</w:t>
+      </w:r>
+      <w:r>
+        <w:rPr>
+          <w:rFonts w:ascii="Avenir Next LT Pro" w:hAnsi="Avenir Next LT Pro"/>
+          <w:color w:val="2E74B5" w:themeColor="accent5" w:themeShade="BF"/>
+        </w:rPr>
+        <w:t xml:space="preserve"> - Unique</w:t>
+      </w:r>
+      <w:r>
+        <w:rPr>
+          <w:rFonts w:ascii="Avenir Next LT Pro" w:hAnsi="Avenir Next LT Pro"/>
+          <w:color w:val="2E74B5" w:themeColor="accent5" w:themeShade="BF"/>
+        </w:rPr>
+        <w:t>)</w:t>
+      </w:r>
+      <w:r>
+        <w:rPr>
+          <w:rFonts w:ascii="Avenir Next LT Pro" w:hAnsi="Avenir Next LT Pro"/>
+        </w:rPr>
+        <w:t xml:space="preserve">, </w:t>
+      </w:r>
+      <w:r>
+        <w:rPr>
+          <w:rFonts w:ascii="Avenir Next LT Pro" w:hAnsi="Avenir Next LT Pro"/>
+          <w:color w:val="2E74B5" w:themeColor="accent5" w:themeShade="BF"/>
+        </w:rPr>
+        <w:t>chatId (</w:t>
+      </w:r>
+      <w:r>
+        <w:rPr>
+          <w:rFonts w:ascii="Avenir Next LT Pro" w:hAnsi="Avenir Next LT Pro"/>
+          <w:color w:val="2E74B5" w:themeColor="accent5" w:themeShade="BF"/>
+        </w:rPr>
+        <w:t>FK)</w:t>
+      </w:r>
+      <w:r>
+        <w:rPr>
+          <w:rFonts w:ascii="Avenir Next LT Pro" w:hAnsi="Avenir Next LT Pro"/>
+        </w:rPr>
+        <w:t xml:space="preserve">, </w:t>
+      </w:r>
+      <w:r>
+        <w:rPr>
+          <w:rFonts w:ascii="Avenir Next LT Pro" w:hAnsi="Avenir Next LT Pro"/>
+        </w:rPr>
+        <w:t>text</w:t>
       </w:r>
     </w:p>
     <w:p>
@@ -432,7 +602,21 @@
           <w:rFonts w:ascii="Avenir Next LT Pro" w:hAnsi="Avenir Next LT Pro"/>
           <w:color w:val="538135" w:themeColor="accent6" w:themeShade="BF"/>
         </w:rPr>
-        <w:t>fileID (PK)</w:t>
+        <w:t>fileI</w:t>
+      </w:r>
+      <w:r>
+        <w:rPr>
+          <w:rFonts w:ascii="Avenir Next LT Pro" w:hAnsi="Avenir Next LT Pro"/>
+          <w:color w:val="538135" w:themeColor="accent6" w:themeShade="BF"/>
+        </w:rPr>
+        <w:t>d</w:t>
+      </w:r>
+      <w:r>
+        <w:rPr>
+          <w:rFonts w:ascii="Avenir Next LT Pro" w:hAnsi="Avenir Next LT Pro"/>
+          <w:color w:val="538135" w:themeColor="accent6" w:themeShade="BF"/>
+        </w:rPr>
+        <w:t xml:space="preserve"> (PK)</w:t>
       </w:r>
       <w:r>
         <w:rPr>
@@ -445,13 +629,60 @@
           <w:rFonts w:ascii="Avenir Next LT Pro" w:hAnsi="Avenir Next LT Pro"/>
           <w:color w:val="2E74B5" w:themeColor="accent5" w:themeShade="BF"/>
         </w:rPr>
-        <w:t>chatID (FK)</w:t>
-      </w:r>
-      <w:r>
-        <w:rPr>
-          <w:rFonts w:ascii="Avenir Next LT Pro" w:hAnsi="Avenir Next LT Pro"/>
-        </w:rPr>
-        <w:t>, contentID (unique), filePath, actualName, newName, fileType, createdBy, updatedBy, createdAt, updatedAt</w:t>
+        <w:t>messageId</w:t>
+      </w:r>
+      <w:r>
+        <w:rPr>
+          <w:rFonts w:ascii="Avenir Next LT Pro" w:hAnsi="Avenir Next LT Pro"/>
+          <w:color w:val="2E74B5" w:themeColor="accent5" w:themeShade="BF"/>
+        </w:rPr>
+        <w:t xml:space="preserve"> (FK</w:t>
+      </w:r>
+      <w:r>
+        <w:rPr>
+          <w:rFonts w:ascii="Avenir Next LT Pro" w:hAnsi="Avenir Next LT Pro"/>
+          <w:color w:val="2E74B5" w:themeColor="accent5" w:themeShade="BF"/>
+        </w:rPr>
+        <w:t xml:space="preserve"> - Unique</w:t>
+      </w:r>
+      <w:r>
+        <w:rPr>
+          <w:rFonts w:ascii="Avenir Next LT Pro" w:hAnsi="Avenir Next LT Pro"/>
+          <w:color w:val="2E74B5" w:themeColor="accent5" w:themeShade="BF"/>
+        </w:rPr>
+        <w:t>)</w:t>
+      </w:r>
+      <w:r>
+        <w:rPr>
+          <w:rFonts w:ascii="Avenir Next LT Pro" w:hAnsi="Avenir Next LT Pro"/>
+        </w:rPr>
+        <w:t xml:space="preserve">, </w:t>
+      </w:r>
+      <w:r>
+        <w:rPr>
+          <w:rFonts w:ascii="Avenir Next LT Pro" w:hAnsi="Avenir Next LT Pro"/>
+          <w:color w:val="2E74B5" w:themeColor="accent5" w:themeShade="BF"/>
+        </w:rPr>
+        <w:t>chatId (</w:t>
+      </w:r>
+      <w:r>
+        <w:rPr>
+          <w:rFonts w:ascii="Avenir Next LT Pro" w:hAnsi="Avenir Next LT Pro"/>
+          <w:color w:val="2E74B5" w:themeColor="accent5" w:themeShade="BF"/>
+        </w:rPr>
+        <w:t>FK)</w:t>
+      </w:r>
+      <w:r>
+        <w:rPr>
+          <w:rFonts w:ascii="Avenir Next LT Pro" w:hAnsi="Avenir Next LT Pro"/>
+        </w:rPr>
+        <w:t xml:space="preserve">, </w:t>
+      </w:r>
+      <w:r>
+        <w:rPr>
+          <w:rFonts w:ascii="Avenir Next LT Pro" w:hAnsi="Avenir Next LT Pro"/>
+        </w:rPr>
+        <w:t>fileName, filePath, fileSize, fileType</w:t>
       </w:r>
     </w:p>
     <w:p>
@@ -499,7 +730,21 @@
           <w:rFonts w:ascii="Avenir Next LT Pro" w:hAnsi="Avenir Next LT Pro"/>
           <w:color w:val="538135" w:themeColor="accent6" w:themeShade="BF"/>
         </w:rPr>
-        <w:t>ID (PK)</w:t>
+        <w:t>I</w:t>
+      </w:r>
+      <w:r>
+        <w:rPr>
+          <w:rFonts w:ascii="Avenir Next LT Pro" w:hAnsi="Avenir Next LT Pro"/>
+          <w:color w:val="538135" w:themeColor="accent6" w:themeShade="BF"/>
+        </w:rPr>
+        <w:t>d</w:t>
+      </w:r>
+      <w:r>
+        <w:rPr>
+          <w:rFonts w:ascii="Avenir Next LT Pro" w:hAnsi="Avenir Next LT Pro"/>
+          <w:color w:val="538135" w:themeColor="accent6" w:themeShade="BF"/>
+        </w:rPr>
+        <w:t xml:space="preserve"> (PK)</w:t>
       </w:r>
       <w:r>
         <w:rPr>
@@ -512,19 +757,60 @@
           <w:rFonts w:ascii="Avenir Next LT Pro" w:hAnsi="Avenir Next LT Pro"/>
           <w:color w:val="2E74B5" w:themeColor="accent5" w:themeShade="BF"/>
         </w:rPr>
-        <w:t>chatID (FK)</w:t>
-      </w:r>
-      <w:r>
-        <w:rPr>
-          <w:rFonts w:ascii="Avenir Next LT Pro" w:hAnsi="Avenir Next LT Pro"/>
-        </w:rPr>
-        <w:t xml:space="preserve">, contentID (unique), </w:t>
+        <w:t>messageId</w:t>
       </w:r>
       <w:r>
         <w:rPr>
           <w:rFonts w:ascii="Avenir Next LT Pro" w:hAnsi="Avenir Next LT Pro"/>
           <w:color w:val="2E74B5" w:themeColor="accent5" w:themeShade="BF"/>
         </w:rPr>
+        <w:t xml:space="preserve"> (FK</w:t>
+      </w:r>
+      <w:r>
+        <w:rPr>
+          <w:rFonts w:ascii="Avenir Next LT Pro" w:hAnsi="Avenir Next LT Pro"/>
+          <w:color w:val="2E74B5" w:themeColor="accent5" w:themeShade="BF"/>
+        </w:rPr>
+        <w:t xml:space="preserve"> - Unique</w:t>
+      </w:r>
+      <w:r>
+        <w:rPr>
+          <w:rFonts w:ascii="Avenir Next LT Pro" w:hAnsi="Avenir Next LT Pro"/>
+          <w:color w:val="2E74B5" w:themeColor="accent5" w:themeShade="BF"/>
+        </w:rPr>
+        <w:t>)</w:t>
+      </w:r>
+      <w:r>
+        <w:rPr>
+          <w:rFonts w:ascii="Avenir Next LT Pro" w:hAnsi="Avenir Next LT Pro"/>
+        </w:rPr>
+        <w:t xml:space="preserve">, </w:t>
+      </w:r>
+      <w:r>
+        <w:rPr>
+          <w:rFonts w:ascii="Avenir Next LT Pro" w:hAnsi="Avenir Next LT Pro"/>
+          <w:color w:val="2E74B5" w:themeColor="accent5" w:themeShade="BF"/>
+        </w:rPr>
+        <w:t>chatId (</w:t>
+      </w:r>
+      <w:r>
+        <w:rPr>
+          <w:rFonts w:ascii="Avenir Next LT Pro" w:hAnsi="Avenir Next LT Pro"/>
+          <w:color w:val="2E74B5" w:themeColor="accent5" w:themeShade="BF"/>
+        </w:rPr>
+        <w:t>FK)</w:t>
+      </w:r>
+      <w:r>
+        <w:rPr>
+          <w:rFonts w:ascii="Avenir Next LT Pro" w:hAnsi="Avenir Next LT Pro"/>
+        </w:rPr>
+        <w:t xml:space="preserve">, </w:t>
+      </w:r>
+      <w:r>
+        <w:rPr>
+          <w:rFonts w:ascii="Avenir Next LT Pro" w:hAnsi="Avenir Next LT Pro"/>
+          <w:color w:val="2E74B5" w:themeColor="accent5" w:themeShade="BF"/>
+        </w:rPr>
         <w:t>address</w:t>
       </w:r>
       <w:r>
@@ -539,13 +825,14 @@
           <w:rFonts w:ascii="Avenir Next LT Pro" w:hAnsi="Avenir Next LT Pro"/>
           <w:color w:val="2E74B5" w:themeColor="accent5" w:themeShade="BF"/>
         </w:rPr>
-        <w:t xml:space="preserve"> (FK)</w:t>
-      </w:r>
-      <w:r>
-        <w:rPr>
-          <w:rFonts w:ascii="Avenir Next LT Pro" w:hAnsi="Avenir Next LT Pro"/>
-        </w:rPr>
-        <w:t>, createdBy, updatedBy, createdAt, updatedAt</w:t>
+        <w:t xml:space="preserve"> (FK</w:t>
+      </w:r>
+      <w:r>
+        <w:rPr>
+          <w:rFonts w:ascii="Avenir Next LT Pro" w:hAnsi="Avenir Next LT Pro"/>
+          <w:color w:val="2E74B5" w:themeColor="accent5" w:themeShade="BF"/>
+        </w:rPr>
+        <w:t>)</w:t>
       </w:r>
     </w:p>
     <w:p>
@@ -578,7 +865,61 @@
           <w:rFonts w:ascii="Avenir Next LT Pro" w:hAnsi="Avenir Next LT Pro"/>
           <w:color w:val="538135" w:themeColor="accent6" w:themeShade="BF"/>
         </w:rPr>
-        <w:t>meetingID (PK)</w:t>
+        <w:t>meetingI</w:t>
+      </w:r>
+      <w:r>
+        <w:rPr>
+          <w:rFonts w:ascii="Avenir Next LT Pro" w:hAnsi="Avenir Next LT Pro"/>
+          <w:color w:val="538135" w:themeColor="accent6" w:themeShade="BF"/>
+        </w:rPr>
+        <w:t>d</w:t>
+      </w:r>
+      <w:r>
+        <w:rPr>
+          <w:rFonts w:ascii="Avenir Next LT Pro" w:hAnsi="Avenir Next LT Pro"/>
+          <w:color w:val="538135" w:themeColor="accent6" w:themeShade="BF"/>
+        </w:rPr>
+        <w:t xml:space="preserve"> (PK)</w:t>
+      </w:r>
+      <w:r>
+        <w:rPr>
+          <w:rFonts w:ascii="Avenir Next LT Pro" w:hAnsi="Avenir Next LT Pro"/>
+        </w:rPr>
+        <w:t>,</w:t>
+      </w:r>
+      <w:r>
+        <w:rPr>
+          <w:rFonts w:ascii="Avenir Next LT Pro" w:hAnsi="Avenir Next LT Pro"/>
+        </w:rPr>
+        <w:t xml:space="preserve"> </w:t>
+      </w:r>
+      <w:r>
+        <w:rPr>
+          <w:rFonts w:ascii="Avenir Next LT Pro" w:hAnsi="Avenir Next LT Pro"/>
+          <w:color w:val="2E74B5" w:themeColor="accent5" w:themeShade="BF"/>
+        </w:rPr>
+        <w:t>messageId</w:t>
+      </w:r>
+      <w:r>
+        <w:rPr>
+          <w:rFonts w:ascii="Avenir Next LT Pro" w:hAnsi="Avenir Next LT Pro"/>
+          <w:color w:val="2E74B5" w:themeColor="accent5" w:themeShade="BF"/>
+        </w:rPr>
+        <w:t xml:space="preserve"> (FK</w:t>
+      </w:r>
+      <w:r>
+        <w:rPr>
+          <w:rFonts w:ascii="Avenir Next LT Pro" w:hAnsi="Avenir Next LT Pro"/>
+          <w:color w:val="2E74B5" w:themeColor="accent5" w:themeShade="BF"/>
+        </w:rPr>
+        <w:t xml:space="preserve"> - Unique</w:t>
+      </w:r>
+      <w:r>
+        <w:rPr>
+          <w:rFonts w:ascii="Avenir Next LT Pro" w:hAnsi="Avenir Next LT Pro"/>
+          <w:color w:val="2E74B5" w:themeColor="accent5" w:themeShade="BF"/>
+        </w:rPr>
+        <w:t>)</w:t>
       </w:r>
       <w:r>
         <w:rPr>
@@ -591,13 +932,51 @@
           <w:rFonts w:ascii="Avenir Next LT Pro" w:hAnsi="Avenir Next LT Pro"/>
           <w:color w:val="2E74B5" w:themeColor="accent5" w:themeShade="BF"/>
         </w:rPr>
-        <w:t>chatID (FK)</w:t>
-      </w:r>
-      <w:r>
-        <w:rPr>
-          <w:rFonts w:ascii="Avenir Next LT Pro" w:hAnsi="Avenir Next LT Pro"/>
-        </w:rPr>
-        <w:t>, contentID (unique), title, purpose, description, date, time, duration, location, videoCallLink, createdBy, updatedBy, createdAt, updatedAt</w:t>
+        <w:t>chatId (</w:t>
+      </w:r>
+      <w:r>
+        <w:rPr>
+          <w:rFonts w:ascii="Avenir Next LT Pro" w:hAnsi="Avenir Next LT Pro"/>
+          <w:color w:val="2E74B5" w:themeColor="accent5" w:themeShade="BF"/>
+        </w:rPr>
+        <w:t>FK)</w:t>
+      </w:r>
+      <w:r>
+        <w:rPr>
+          <w:rFonts w:ascii="Avenir Next LT Pro" w:hAnsi="Avenir Next LT Pro"/>
+        </w:rPr>
+        <w:t xml:space="preserve">, </w:t>
+      </w:r>
+      <w:r>
+        <w:rPr>
+          <w:rFonts w:ascii="Avenir Next LT Pro" w:hAnsi="Avenir Next LT Pro"/>
+        </w:rPr>
+        <w:t>title, purpose, description, date, time, duration, location,</w:t>
+      </w:r>
+      <w:r>
+        <w:rPr>
+          <w:rFonts w:ascii="Avenir Next LT Pro" w:hAnsi="Avenir Next LT Pro"/>
+        </w:rPr>
+        <w:t xml:space="preserve"> </w:t>
+      </w:r>
+      <w:r>
+        <w:rPr>
+          <w:rFonts w:ascii="Avenir Next LT Pro" w:hAnsi="Avenir Next LT Pro"/>
+          <w:color w:val="2E74B5" w:themeColor="accent5" w:themeShade="BF"/>
+        </w:rPr>
+        <w:t>addressId (FK)</w:t>
+      </w:r>
+      <w:r>
+        <w:rPr>
+          <w:rFonts w:ascii="Avenir Next LT Pro" w:hAnsi="Avenir Next LT Pro"/>
+        </w:rPr>
+        <w:t xml:space="preserve">, </w:t>
+      </w:r>
+      <w:r>
+        <w:rPr>
+          <w:rFonts w:ascii="Avenir Next LT Pro" w:hAnsi="Avenir Next LT Pro"/>
+        </w:rPr>
+        <w:t>videoCallLink</w:t>
       </w:r>
     </w:p>
     <w:p>
@@ -630,7 +1009,61 @@
           <w:rFonts w:ascii="Avenir Next LT Pro" w:hAnsi="Avenir Next LT Pro"/>
           <w:color w:val="538135" w:themeColor="accent6" w:themeShade="BF"/>
         </w:rPr>
-        <w:t>paymentID (PK)</w:t>
+        <w:t>paymentI</w:t>
+      </w:r>
+      <w:r>
+        <w:rPr>
+          <w:rFonts w:ascii="Avenir Next LT Pro" w:hAnsi="Avenir Next LT Pro"/>
+          <w:color w:val="538135" w:themeColor="accent6" w:themeShade="BF"/>
+        </w:rPr>
+        <w:t>d</w:t>
+      </w:r>
+      <w:r>
+        <w:rPr>
+          <w:rFonts w:ascii="Avenir Next LT Pro" w:hAnsi="Avenir Next LT Pro"/>
+          <w:color w:val="538135" w:themeColor="accent6" w:themeShade="BF"/>
+        </w:rPr>
+        <w:t xml:space="preserve"> (PK)</w:t>
+      </w:r>
+      <w:r>
+        <w:rPr>
+          <w:rFonts w:ascii="Avenir Next LT Pro" w:hAnsi="Avenir Next LT Pro"/>
+        </w:rPr>
+        <w:t>,</w:t>
+      </w:r>
+      <w:r>
+        <w:rPr>
+          <w:rFonts w:ascii="Avenir Next LT Pro" w:hAnsi="Avenir Next LT Pro"/>
+        </w:rPr>
+        <w:t xml:space="preserve"> </w:t>
+      </w:r>
+      <w:r>
+        <w:rPr>
+          <w:rFonts w:ascii="Avenir Next LT Pro" w:hAnsi="Avenir Next LT Pro"/>
+          <w:color w:val="2E74B5" w:themeColor="accent5" w:themeShade="BF"/>
+        </w:rPr>
+        <w:t>messageId</w:t>
+      </w:r>
+      <w:r>
+        <w:rPr>
+          <w:rFonts w:ascii="Avenir Next LT Pro" w:hAnsi="Avenir Next LT Pro"/>
+          <w:color w:val="2E74B5" w:themeColor="accent5" w:themeShade="BF"/>
+        </w:rPr>
+        <w:t xml:space="preserve"> (FK</w:t>
+      </w:r>
+      <w:r>
+        <w:rPr>
+          <w:rFonts w:ascii="Avenir Next LT Pro" w:hAnsi="Avenir Next LT Pro"/>
+          <w:color w:val="2E74B5" w:themeColor="accent5" w:themeShade="BF"/>
+        </w:rPr>
+        <w:t xml:space="preserve"> - Unique</w:t>
+      </w:r>
+      <w:r>
+        <w:rPr>
+          <w:rFonts w:ascii="Avenir Next LT Pro" w:hAnsi="Avenir Next LT Pro"/>
+          <w:color w:val="2E74B5" w:themeColor="accent5" w:themeShade="BF"/>
+        </w:rPr>
+        <w:t>)</w:t>
       </w:r>
       <w:r>
         <w:rPr>
@@ -643,13 +1076,62 @@
           <w:rFonts w:ascii="Avenir Next LT Pro" w:hAnsi="Avenir Next LT Pro"/>
           <w:color w:val="2E74B5" w:themeColor="accent5" w:themeShade="BF"/>
         </w:rPr>
-        <w:t>chatID (FK)</w:t>
-      </w:r>
-      <w:r>
-        <w:rPr>
-          <w:rFonts w:ascii="Avenir Next LT Pro" w:hAnsi="Avenir Next LT Pro"/>
-        </w:rPr>
-        <w:t>, contentID (unique), amount, dateOfPayment, refNo, bankName, createdBy, updatedBy, createdAt, updatedAt</w:t>
+        <w:t>chatId (</w:t>
+      </w:r>
+      <w:r>
+        <w:rPr>
+          <w:rFonts w:ascii="Avenir Next LT Pro" w:hAnsi="Avenir Next LT Pro"/>
+          <w:color w:val="2E74B5" w:themeColor="accent5" w:themeShade="BF"/>
+        </w:rPr>
+        <w:t>FK)</w:t>
+      </w:r>
+      <w:r>
+        <w:rPr>
+          <w:rFonts w:ascii="Avenir Next LT Pro" w:hAnsi="Avenir Next LT Pro"/>
+        </w:rPr>
+        <w:t xml:space="preserve">, </w:t>
+      </w:r>
+      <w:r>
+        <w:rPr>
+          <w:rFonts w:ascii="Avenir Next LT Pro" w:hAnsi="Avenir Next LT Pro"/>
+        </w:rPr>
+        <w:t xml:space="preserve">payFrom, payTo, </w:t>
+      </w:r>
+      <w:r>
+        <w:rPr>
+          <w:rFonts w:ascii="Avenir Next LT Pro" w:hAnsi="Avenir Next LT Pro"/>
+        </w:rPr>
+        <w:t xml:space="preserve">amount, </w:t>
+      </w:r>
+      <w:r>
+        <w:rPr>
+          <w:rFonts w:ascii="Avenir Next LT Pro" w:hAnsi="Avenir Next LT Pro"/>
+        </w:rPr>
+        <w:t>dueDate</w:t>
+      </w:r>
+      <w:r>
+        <w:rPr>
+          <w:rFonts w:ascii="Avenir Next LT Pro" w:hAnsi="Avenir Next LT Pro"/>
+        </w:rPr>
+        <w:t xml:space="preserve">, </w:t>
+      </w:r>
+      <w:r>
+        <w:rPr>
+          <w:rFonts w:ascii="Avenir Next LT Pro" w:hAnsi="Avenir Next LT Pro"/>
+        </w:rPr>
+        <w:t xml:space="preserve">payStatus, </w:t>
+      </w:r>
+      <w:r>
+        <w:rPr>
+          <w:rFonts w:ascii="Avenir Next LT Pro" w:hAnsi="Avenir Next LT Pro"/>
+        </w:rPr>
+        <w:t xml:space="preserve">refNo, bankName, </w:t>
+      </w:r>
+      <w:r>
+        <w:rPr>
+          <w:rFonts w:ascii="Avenir Next LT Pro" w:hAnsi="Avenir Next LT Pro"/>
+        </w:rPr>
+        <w:t>paymentMethod, currency</w:t>
       </w:r>
     </w:p>
     <w:p>
@@ -690,7 +1172,21 @@
           <w:rFonts w:ascii="Avenir Next LT Pro" w:hAnsi="Avenir Next LT Pro"/>
           <w:color w:val="538135" w:themeColor="accent6" w:themeShade="BF"/>
         </w:rPr>
-        <w:t>callID (PK)</w:t>
+        <w:t>callI</w:t>
+      </w:r>
+      <w:r>
+        <w:rPr>
+          <w:rFonts w:ascii="Avenir Next LT Pro" w:hAnsi="Avenir Next LT Pro"/>
+          <w:color w:val="538135" w:themeColor="accent6" w:themeShade="BF"/>
+        </w:rPr>
+        <w:t>d</w:t>
+      </w:r>
+      <w:r>
+        <w:rPr>
+          <w:rFonts w:ascii="Avenir Next LT Pro" w:hAnsi="Avenir Next LT Pro"/>
+          <w:color w:val="538135" w:themeColor="accent6" w:themeShade="BF"/>
+        </w:rPr>
+        <w:t xml:space="preserve"> (PK)</w:t>
       </w:r>
       <w:r>
         <w:rPr>
@@ -703,13 +1199,307 @@
           <w:rFonts w:ascii="Avenir Next LT Pro" w:hAnsi="Avenir Next LT Pro"/>
           <w:color w:val="2E74B5" w:themeColor="accent5" w:themeShade="BF"/>
         </w:rPr>
-        <w:t>chatID (FK)</w:t>
-      </w:r>
-      <w:r>
-        <w:rPr>
-          <w:rFonts w:ascii="Avenir Next LT Pro" w:hAnsi="Avenir Next LT Pro"/>
-        </w:rPr>
-        <w:t>, contentID (unique), type, duration, status, createdBy, updatedBy, createdAt, updatedAt</w:t>
+        <w:t>messageId</w:t>
+      </w:r>
+      <w:r>
+        <w:rPr>
+          <w:rFonts w:ascii="Avenir Next LT Pro" w:hAnsi="Avenir Next LT Pro"/>
+          <w:color w:val="2E74B5" w:themeColor="accent5" w:themeShade="BF"/>
+        </w:rPr>
+        <w:t xml:space="preserve"> (FK</w:t>
+      </w:r>
+      <w:r>
+        <w:rPr>
+          <w:rFonts w:ascii="Avenir Next LT Pro" w:hAnsi="Avenir Next LT Pro"/>
+          <w:color w:val="2E74B5" w:themeColor="accent5" w:themeShade="BF"/>
+        </w:rPr>
+        <w:t xml:space="preserve"> - Unique</w:t>
+      </w:r>
+      <w:r>
+        <w:rPr>
+          <w:rFonts w:ascii="Avenir Next LT Pro" w:hAnsi="Avenir Next LT Pro"/>
+          <w:color w:val="2E74B5" w:themeColor="accent5" w:themeShade="BF"/>
+        </w:rPr>
+        <w:t>)</w:t>
+      </w:r>
+      <w:r>
+        <w:rPr>
+          <w:rFonts w:ascii="Avenir Next LT Pro" w:hAnsi="Avenir Next LT Pro"/>
+        </w:rPr>
+        <w:t xml:space="preserve">, </w:t>
+      </w:r>
+      <w:r>
+        <w:rPr>
+          <w:rFonts w:ascii="Avenir Next LT Pro" w:hAnsi="Avenir Next LT Pro"/>
+          <w:color w:val="2E74B5" w:themeColor="accent5" w:themeShade="BF"/>
+        </w:rPr>
+        <w:t>chatId (</w:t>
+      </w:r>
+      <w:r>
+        <w:rPr>
+          <w:rFonts w:ascii="Avenir Next LT Pro" w:hAnsi="Avenir Next LT Pro"/>
+          <w:color w:val="2E74B5" w:themeColor="accent5" w:themeShade="BF"/>
+        </w:rPr>
+        <w:t>FK)</w:t>
+      </w:r>
+      <w:r>
+        <w:rPr>
+          <w:rFonts w:ascii="Avenir Next LT Pro" w:hAnsi="Avenir Next LT Pro"/>
+        </w:rPr>
+        <w:t xml:space="preserve">, </w:t>
+      </w:r>
+      <w:r>
+        <w:rPr>
+          <w:rFonts w:ascii="Avenir Next LT Pro" w:hAnsi="Avenir Next LT Pro"/>
+        </w:rPr>
+        <w:t>callT</w:t>
+      </w:r>
+      <w:r>
+        <w:rPr>
+          <w:rFonts w:ascii="Avenir Next LT Pro" w:hAnsi="Avenir Next LT Pro"/>
+        </w:rPr>
+        <w:t xml:space="preserve">ype, duration, </w:t>
+      </w:r>
+      <w:r>
+        <w:rPr>
+          <w:rFonts w:ascii="Avenir Next LT Pro" w:hAnsi="Avenir Next LT Pro"/>
+        </w:rPr>
+        <w:t>callS</w:t>
+      </w:r>
+      <w:r>
+        <w:rPr>
+          <w:rFonts w:ascii="Avenir Next LT Pro" w:hAnsi="Avenir Next LT Pro"/>
+        </w:rPr>
+        <w:t>tatus</w:t>
+      </w:r>
+      <w:r>
+        <w:rPr>
+          <w:rFonts w:ascii="Avenir Next LT Pro" w:hAnsi="Avenir Next LT Pro"/>
+        </w:rPr>
+        <w:t>, callQuality, participants</w:t>
+      </w:r>
+    </w:p>
+    <w:p>
+      <w:pPr>
+        <w:numPr>
+          <w:ilvl w:val="0"/>
+          <w:numId w:val="155"/>
+        </w:numPr>
+        <w:spacing w:after="0" w:line="240" w:lineRule="auto"/>
+        <w:rPr>
+          <w:rFonts w:ascii="Avenir Next LT Pro" w:hAnsi="Avenir Next LT Pro"/>
+        </w:rPr>
+      </w:pPr>
+      <w:r>
+        <w:rPr>
+          <w:rFonts w:ascii="Avenir Next LT Pro" w:hAnsi="Avenir Next LT Pro"/>
+          <w:b/>
+          <w:bCs/>
+        </w:rPr>
+        <w:t xml:space="preserve">Address: </w:t>
+      </w:r>
+      <w:r>
+        <w:rPr>
+          <w:rFonts w:ascii="Avenir Next LT Pro" w:hAnsi="Avenir Next LT Pro"/>
+          <w:color w:val="538135" w:themeColor="accent6" w:themeShade="BF"/>
+        </w:rPr>
+        <w:t>addressId (PK)</w:t>
+      </w:r>
+      <w:r>
+        <w:rPr>
+          <w:rFonts w:ascii="Avenir Next LT Pro" w:hAnsi="Avenir Next LT Pro"/>
+        </w:rPr>
+        <w:t>, latitude, longitude, houseNo, stretNo, block, city, district, state, country, pincode, createdBy, updatedBy, createdAt, updatedAt</w:t>
+      </w:r>
+    </w:p>
+    <w:p>
+      <w:pPr>
+        <w:numPr>
+          <w:ilvl w:val="0"/>
+          <w:numId w:val="155"/>
+        </w:numPr>
+        <w:spacing w:after="0" w:line="240" w:lineRule="auto"/>
+        <w:rPr>
+          <w:rFonts w:ascii="Avenir Next LT Pro" w:hAnsi="Avenir Next LT Pro"/>
+        </w:rPr>
+      </w:pPr>
+      <w:r>
+        <w:rPr>
+          <w:rFonts w:ascii="Avenir Next LT Pro" w:hAnsi="Avenir Next LT Pro"/>
+          <w:b/>
+          <w:bCs/>
+        </w:rPr>
+        <w:t>Media:</w:t>
+      </w:r>
+      <w:r>
+        <w:rPr>
+          <w:rFonts w:ascii="Avenir Next LT Pro" w:hAnsi="Avenir Next LT Pro"/>
+        </w:rPr>
+        <w:t xml:space="preserve"> </w:t>
+      </w:r>
+      <w:r>
+        <w:rPr>
+          <w:rFonts w:ascii="Avenir Next LT Pro" w:hAnsi="Avenir Next LT Pro"/>
+          <w:color w:val="538135" w:themeColor="accent6" w:themeShade="BF"/>
+        </w:rPr>
+        <w:t>mediaId (PK)</w:t>
+      </w:r>
+      <w:r>
+        <w:rPr>
+          <w:rFonts w:ascii="Avenir Next LT Pro" w:hAnsi="Avenir Next LT Pro"/>
+        </w:rPr>
+        <w:t xml:space="preserve">, </w:t>
+      </w:r>
+      <w:r>
+        <w:rPr>
+          <w:rFonts w:ascii="Avenir Next LT Pro" w:hAnsi="Avenir Next LT Pro"/>
+          <w:color w:val="2E74B5" w:themeColor="accent5" w:themeShade="BF"/>
+        </w:rPr>
+        <w:t>messageId</w:t>
+      </w:r>
+      <w:r>
+        <w:rPr>
+          <w:rFonts w:ascii="Avenir Next LT Pro" w:hAnsi="Avenir Next LT Pro"/>
+          <w:color w:val="2E74B5" w:themeColor="accent5" w:themeShade="BF"/>
+        </w:rPr>
+        <w:t xml:space="preserve"> (FK</w:t>
+      </w:r>
+      <w:r>
+        <w:rPr>
+          <w:rFonts w:ascii="Avenir Next LT Pro" w:hAnsi="Avenir Next LT Pro"/>
+          <w:color w:val="2E74B5" w:themeColor="accent5" w:themeShade="BF"/>
+        </w:rPr>
+        <w:t xml:space="preserve"> - Unique</w:t>
+      </w:r>
+      <w:r>
+        <w:rPr>
+          <w:rFonts w:ascii="Avenir Next LT Pro" w:hAnsi="Avenir Next LT Pro"/>
+          <w:color w:val="2E74B5" w:themeColor="accent5" w:themeShade="BF"/>
+        </w:rPr>
+        <w:t>)</w:t>
+      </w:r>
+      <w:r>
+        <w:rPr>
+          <w:rFonts w:ascii="Avenir Next LT Pro" w:hAnsi="Avenir Next LT Pro"/>
+        </w:rPr>
+        <w:t xml:space="preserve">, </w:t>
+      </w:r>
+      <w:r>
+        <w:rPr>
+          <w:rFonts w:ascii="Avenir Next LT Pro" w:hAnsi="Avenir Next LT Pro"/>
+          <w:color w:val="2E74B5" w:themeColor="accent5" w:themeShade="BF"/>
+        </w:rPr>
+        <w:t>chatId (</w:t>
+      </w:r>
+      <w:r>
+        <w:rPr>
+          <w:rFonts w:ascii="Avenir Next LT Pro" w:hAnsi="Avenir Next LT Pro"/>
+          <w:color w:val="2E74B5" w:themeColor="accent5" w:themeShade="BF"/>
+        </w:rPr>
+        <w:t>FK)</w:t>
+      </w:r>
+      <w:r>
+        <w:rPr>
+          <w:rFonts w:ascii="Avenir Next LT Pro" w:hAnsi="Avenir Next LT Pro"/>
+        </w:rPr>
+        <w:t>,</w:t>
+      </w:r>
+      <w:r>
+        <w:rPr>
+          <w:rFonts w:ascii="Avenir Next LT Pro" w:hAnsi="Avenir Next LT Pro"/>
+        </w:rPr>
+        <w:t xml:space="preserve"> mediaName, mediaPath, mediaSize, mediaType, duration, bitrate</w:t>
+      </w:r>
+    </w:p>
+    <w:p>
+      <w:pPr>
+        <w:numPr>
+          <w:ilvl w:val="0"/>
+          <w:numId w:val="155"/>
+        </w:numPr>
+        <w:spacing w:after="0" w:line="240" w:lineRule="auto"/>
+        <w:rPr>
+          <w:rFonts w:ascii="Avenir Next LT Pro" w:hAnsi="Avenir Next LT Pro"/>
+        </w:rPr>
+      </w:pPr>
+      <w:r>
+        <w:rPr>
+          <w:rFonts w:ascii="Avenir Next LT Pro" w:hAnsi="Avenir Next LT Pro"/>
+          <w:b/>
+          <w:bCs/>
+        </w:rPr>
+        <w:t>Organisation:</w:t>
+      </w:r>
+      <w:r>
+        <w:rPr>
+          <w:rFonts w:ascii="Avenir Next LT Pro" w:hAnsi="Avenir Next LT Pro"/>
+        </w:rPr>
+        <w:t xml:space="preserve"> </w:t>
+      </w:r>
+      <w:r>
+        <w:rPr>
+          <w:rFonts w:ascii="Avenir Next LT Pro" w:hAnsi="Avenir Next LT Pro"/>
+          <w:color w:val="538135" w:themeColor="accent6" w:themeShade="BF"/>
+        </w:rPr>
+        <w:t>orgId (PK)</w:t>
+      </w:r>
+      <w:r>
+        <w:rPr>
+          <w:rFonts w:ascii="Avenir Next LT Pro" w:hAnsi="Avenir Next LT Pro"/>
+        </w:rPr>
+        <w:t xml:space="preserve">, name, mobile, email, website, size, password, </w:t>
+      </w:r>
+      <w:r>
+        <w:rPr>
+          <w:rFonts w:ascii="Avenir Next LT Pro" w:hAnsi="Avenir Next LT Pro"/>
+          <w:color w:val="2E74B5" w:themeColor="accent5" w:themeShade="BF"/>
+        </w:rPr>
+        <w:t>addressId (FK)</w:t>
+      </w:r>
+      <w:r>
+        <w:rPr>
+          <w:rFonts w:ascii="Avenir Next LT Pro" w:hAnsi="Avenir Next LT Pro"/>
+        </w:rPr>
+        <w:t>, logoPath, industry, createdBy, updatedBy, createdAt, updatedAt</w:t>
+      </w:r>
+    </w:p>
+    <w:p>
+      <w:pPr>
+        <w:numPr>
+          <w:ilvl w:val="0"/>
+          <w:numId w:val="155"/>
+        </w:numPr>
+        <w:spacing w:after="0" w:line="240" w:lineRule="auto"/>
+        <w:rPr>
+          <w:rFonts w:ascii="Avenir Next LT Pro" w:hAnsi="Avenir Next LT Pro"/>
+        </w:rPr>
+      </w:pPr>
+      <w:r>
+        <w:rPr>
+          <w:rFonts w:ascii="Avenir Next LT Pro" w:hAnsi="Avenir Next LT Pro"/>
+          <w:b/>
+          <w:bCs/>
+        </w:rPr>
+        <w:t>Verification:</w:t>
+      </w:r>
+      <w:r>
+        <w:rPr>
+          <w:rFonts w:ascii="Avenir Next LT Pro" w:hAnsi="Avenir Next LT Pro"/>
+        </w:rPr>
+        <w:t xml:space="preserve"> </w:t>
+      </w:r>
+      <w:r>
+        <w:rPr>
+          <w:rFonts w:ascii="Avenir Next LT Pro" w:hAnsi="Avenir Next LT Pro"/>
+          <w:color w:val="538135" w:themeColor="accent6" w:themeShade="BF"/>
+        </w:rPr>
+        <w:t>otpId (PK)</w:t>
+      </w:r>
+      <w:r>
+        <w:rPr>
+          <w:rFonts w:ascii="Avenir Next LT Pro" w:hAnsi="Avenir Next LT Pro"/>
+        </w:rPr>
+        <w:t xml:space="preserve">, type, otp, verificationId, purpose, createdAt, expireAt </w:t>
       </w:r>
     </w:p>
     <w:p>
@@ -1451,6 +2241,7 @@
           <w:b/>
           <w:bCs/>
         </w:rPr>
+        <w:lastRenderedPageBreak/>
         <w:br/>
       </w:r>
     </w:p>
@@ -24703,7 +25494,6 @@
   <w:style w:type="character" w:default="1" w:styleId="DefaultParagraphFont">
     <w:name w:val="Default Paragraph Font"/>
     <w:uiPriority w:val="1"/>
-    <w:semiHidden/>
     <w:unhideWhenUsed/>
   </w:style>
   <w:style w:type="table" w:default="1" w:styleId="TableNormal">

</xml_diff>